<commit_message>
22. Hibernate Advanced Mappings -> Complete
</commit_message>
<xml_diff>
--- a/22. Hibernate Advanced Mappings/Note/22.2. Important Database Concepts.docx
+++ b/22. Hibernate Advanced Mappings/Note/22.2. Important Database Concepts.docx
@@ -1,6 +1,6 @@
 
 <file path=word/document.xml><?xml version="1.0" encoding="utf-8"?>
-<w:document xmlns:wpc="http://schemas.microsoft.com/office/word/2010/wordprocessingCanvas" xmlns:cx="http://schemas.microsoft.com/office/drawing/2014/chartex" xmlns:mc="http://schemas.openxmlformats.org/markup-compatibility/2006" xmlns:o="urn:schemas-microsoft-com:office:office" xmlns:r="http://schemas.openxmlformats.org/officeDocument/2006/relationships" xmlns:m="http://schemas.openxmlformats.org/officeDocument/2006/math" xmlns:v="urn:schemas-microsoft-com:vml" xmlns:wp14="http://schemas.microsoft.com/office/word/2010/wordprocessingDrawing" xmlns:wp="http://schemas.openxmlformats.org/drawingml/2006/wordprocessingDrawing" xmlns:w10="urn:schemas-microsoft-com:office:word" xmlns:w="http://schemas.openxmlformats.org/wordprocessingml/2006/main" xmlns:w14="http://schemas.microsoft.com/office/word/2010/wordml" xmlns:w15="http://schemas.microsoft.com/office/word/2012/wordml" xmlns:w16se="http://schemas.microsoft.com/office/word/2015/wordml/symex" xmlns:wpg="http://schemas.microsoft.com/office/word/2010/wordprocessingGroup" xmlns:wpi="http://schemas.microsoft.com/office/word/2010/wordprocessingInk" xmlns:wne="http://schemas.microsoft.com/office/word/2006/wordml" xmlns:wps="http://schemas.microsoft.com/office/word/2010/wordprocessingShape" mc:Ignorable="w14 w15 w16se wp14">
+<w:document xmlns:wpc="http://schemas.microsoft.com/office/word/2010/wordprocessingCanvas" xmlns:cx="http://schemas.microsoft.com/office/drawing/2014/chartex" xmlns:cx1="http://schemas.microsoft.com/office/drawing/2015/9/8/chartex" xmlns:cx2="http://schemas.microsoft.com/office/drawing/2015/10/21/chartex" xmlns:cx3="http://schemas.microsoft.com/office/drawing/2016/5/9/chartex" xmlns:cx4="http://schemas.microsoft.com/office/drawing/2016/5/10/chartex" xmlns:cx5="http://schemas.microsoft.com/office/drawing/2016/5/11/chartex" xmlns:cx6="http://schemas.microsoft.com/office/drawing/2016/5/12/chartex" xmlns:cx7="http://schemas.microsoft.com/office/drawing/2016/5/13/chartex" xmlns:cx8="http://schemas.microsoft.com/office/drawing/2016/5/14/chartex" xmlns:mc="http://schemas.openxmlformats.org/markup-compatibility/2006" xmlns:aink="http://schemas.microsoft.com/office/drawing/2016/ink" xmlns:am3d="http://schemas.microsoft.com/office/drawing/2017/model3d" xmlns:o="urn:schemas-microsoft-com:office:office" xmlns:r="http://schemas.openxmlformats.org/officeDocument/2006/relationships" xmlns:m="http://schemas.openxmlformats.org/officeDocument/2006/math" xmlns:v="urn:schemas-microsoft-com:vml" xmlns:wp14="http://schemas.microsoft.com/office/word/2010/wordprocessingDrawing" xmlns:wp="http://schemas.openxmlformats.org/drawingml/2006/wordprocessingDrawing" xmlns:w10="urn:schemas-microsoft-com:office:word" xmlns:w="http://schemas.openxmlformats.org/wordprocessingml/2006/main" xmlns:w14="http://schemas.microsoft.com/office/word/2010/wordml" xmlns:w15="http://schemas.microsoft.com/office/word/2012/wordml" xmlns:w16cid="http://schemas.microsoft.com/office/word/2016/wordml/cid" xmlns:w16se="http://schemas.microsoft.com/office/word/2015/wordml/symex" xmlns:wpg="http://schemas.microsoft.com/office/word/2010/wordprocessingGroup" xmlns:wpi="http://schemas.microsoft.com/office/word/2010/wordprocessingInk" xmlns:wne="http://schemas.microsoft.com/office/word/2006/wordml" xmlns:wps="http://schemas.microsoft.com/office/word/2010/wordprocessingShape" mc:Ignorable="w14 w15 w16se w16cid wp14">
   <w:body>
     <w:p>
       <w:pPr>
@@ -29,11 +29,6 @@
       <w:pPr>
         <w:spacing w:after="0" w:line="0" w:lineRule="atLeast"/>
       </w:pPr>
-    </w:p>
-    <w:p>
-      <w:pPr>
-        <w:spacing w:after="0" w:line="0" w:lineRule="atLeast"/>
-      </w:pPr>
       <w:r>
         <w:rPr>
           <w:b/>
@@ -50,7 +45,16 @@
         <w:spacing w:after="0" w:line="0" w:lineRule="atLeast"/>
       </w:pPr>
       <w:r>
-        <w:t>A table typically has a column or combination of columns that contain values that uniquely identify each row in the table. This column, or columns, is called the primary key (PK) of the table and enforces the entity integrity of the table. Because primary key constraints guarantee unique data, they are frequently defined on an identity column.</w:t>
+        <w:t xml:space="preserve">A </w:t>
+      </w:r>
+      <w:r>
+        <w:t xml:space="preserve">primary key is basically is an identifier. It identifies a unique row in a table. In a work primary key is </w:t>
+      </w:r>
+      <w:r>
+        <w:t>a</w:t>
+      </w:r>
+      <w:r>
+        <w:t xml:space="preserve"> unique identifier for each row in a table. </w:t>
       </w:r>
     </w:p>
     <w:p>
@@ -82,63 +86,87 @@
         <w:spacing w:after="0" w:line="0" w:lineRule="atLeast"/>
       </w:pPr>
       <w:r>
-        <w:t>A foreign key (FK) is a column or combination of columns that is used to establish and enforce a link between the data in two tables to control the data that can be stored in the foreign key table. In a foreign key reference, a link is created between two tables when the column or columns that hold the primary key value for one table are referenced by the column or columns in another table. This column becomes a foreign key in the second table.</w:t>
-      </w:r>
-    </w:p>
-    <w:p>
-      <w:pPr>
-        <w:spacing w:after="0" w:line="0" w:lineRule="atLeast"/>
-      </w:pPr>
-    </w:p>
-    <w:p>
-      <w:pPr>
-        <w:spacing w:after="0" w:line="0" w:lineRule="atLeast"/>
-      </w:pPr>
-      <w:r>
-        <w:pict>
-          <v:shapetype id="_x0000_t75" coordsize="21600,21600" o:spt="75" o:preferrelative="t" path="m@4@5l@4@11@9@11@9@5xe" filled="f" stroked="f">
-            <v:stroke joinstyle="miter"/>
-            <v:formulas>
-              <v:f eqn="if lineDrawn pixelLineWidth 0"/>
-              <v:f eqn="sum @0 1 0"/>
-              <v:f eqn="sum 0 0 @1"/>
-              <v:f eqn="prod @2 1 2"/>
-              <v:f eqn="prod @3 21600 pixelWidth"/>
-              <v:f eqn="prod @3 21600 pixelHeight"/>
-              <v:f eqn="sum @0 0 1"/>
-              <v:f eqn="prod @6 1 2"/>
-              <v:f eqn="prod @7 21600 pixelWidth"/>
-              <v:f eqn="sum @8 21600 0"/>
-              <v:f eqn="prod @7 21600 pixelHeight"/>
-              <v:f eqn="sum @10 21600 0"/>
-            </v:formulas>
-            <v:path o:extrusionok="f" gradientshapeok="t" o:connecttype="rect"/>
-            <o:lock v:ext="edit" aspectratio="t"/>
-          </v:shapetype>
-          <v:shape id="_x0000_i1025" type="#_x0000_t75" style="width:452.25pt;height:232.5pt" o:bordertopcolor="red" o:borderleftcolor="red" o:borderbottomcolor="red" o:borderrightcolor="red">
-            <v:imagedata r:id="rId5" o:title="primary and foreign key"/>
-            <w10:bordertop type="single" width="8"/>
-            <w10:borderleft type="single" width="8"/>
-            <w10:borderbottom type="single" width="8"/>
-            <w10:borderright type="single" width="8"/>
-          </v:shape>
-        </w:pict>
-      </w:r>
-    </w:p>
-    <w:p>
-      <w:pPr>
-        <w:spacing w:after="0" w:line="0" w:lineRule="atLeast"/>
-      </w:pPr>
-    </w:p>
-    <w:p>
-      <w:pPr>
-        <w:spacing w:after="0" w:line="0" w:lineRule="atLeast"/>
-      </w:pPr>
-      <w:r>
+        <w:t xml:space="preserve">We use foreign key to link tables together. It’s a field on one table that refers to the primary key in another table.  </w:t>
+      </w:r>
+    </w:p>
+    <w:p>
+      <w:pPr>
+        <w:spacing w:after="0" w:line="0" w:lineRule="atLeast"/>
+      </w:pPr>
+      <w:r>
+        <w:rPr>
+          <w:noProof/>
+        </w:rPr>
+        <w:drawing>
+          <wp:inline distT="0" distB="0" distL="0" distR="0" wp14:anchorId="03AF92C0" wp14:editId="46CAD75D">
+            <wp:extent cx="5848350" cy="2628900"/>
+            <wp:effectExtent l="19050" t="19050" r="19050" b="19050"/>
+            <wp:docPr id="1" name="Picture 1"/>
+            <wp:cNvGraphicFramePr>
+              <a:graphicFrameLocks xmlns:a="http://schemas.openxmlformats.org/drawingml/2006/main" noChangeAspect="1"/>
+            </wp:cNvGraphicFramePr>
+            <a:graphic xmlns:a="http://schemas.openxmlformats.org/drawingml/2006/main">
+              <a:graphicData uri="http://schemas.openxmlformats.org/drawingml/2006/picture">
+                <pic:pic xmlns:pic="http://schemas.openxmlformats.org/drawingml/2006/picture">
+                  <pic:nvPicPr>
+                    <pic:cNvPr id="0" name="Picture 3"/>
+                    <pic:cNvPicPr>
+                      <a:picLocks noChangeAspect="1" noChangeArrowheads="1"/>
+                    </pic:cNvPicPr>
+                  </pic:nvPicPr>
+                  <pic:blipFill>
+                    <a:blip r:embed="rId5">
+                      <a:extLst>
+                        <a:ext uri="{28A0092B-C50C-407E-A947-70E740481C1C}">
+                          <a14:useLocalDpi xmlns:a14="http://schemas.microsoft.com/office/drawing/2010/main" val="0"/>
+                        </a:ext>
+                      </a:extLst>
+                    </a:blip>
+                    <a:srcRect/>
+                    <a:stretch>
+                      <a:fillRect/>
+                    </a:stretch>
+                  </pic:blipFill>
+                  <pic:spPr bwMode="auto">
+                    <a:xfrm>
+                      <a:off x="0" y="0"/>
+                      <a:ext cx="5848350" cy="2628900"/>
+                    </a:xfrm>
+                    <a:prstGeom prst="rect">
+                      <a:avLst/>
+                    </a:prstGeom>
+                    <a:noFill/>
+                    <a:ln w="12700">
+                      <a:solidFill>
+                        <a:srgbClr val="FF0000"/>
+                      </a:solidFill>
+                    </a:ln>
+                  </pic:spPr>
+                </pic:pic>
+              </a:graphicData>
+            </a:graphic>
+          </wp:inline>
+        </w:drawing>
+      </w:r>
+    </w:p>
+    <w:p>
+      <w:pPr>
+        <w:spacing w:after="0" w:line="0" w:lineRule="atLeast"/>
         <w:rPr>
           <w:b/>
           <w:u w:val="single"/>
         </w:rPr>
+      </w:pPr>
+    </w:p>
+    <w:p>
+      <w:pPr>
+        <w:spacing w:after="0" w:line="0" w:lineRule="atLeast"/>
+      </w:pPr>
+      <w:r>
+        <w:rPr>
+          <w:b/>
+          <w:u w:val="single"/>
+        </w:rPr>
         <w:t>Cascading in hibernate</w:t>
       </w:r>
       <w:r>
@@ -150,78 +178,300 @@
         <w:spacing w:after="0" w:line="0" w:lineRule="atLeast"/>
       </w:pPr>
       <w:r>
-        <w:t>Main concept of hibernate relations is to getting the relation between parent and child class objects</w:t>
-      </w:r>
-      <w:r>
-        <w:t>.</w:t>
-      </w:r>
-    </w:p>
-    <w:p>
-      <w:pPr>
-        <w:spacing w:after="0" w:line="0" w:lineRule="atLeast"/>
-      </w:pPr>
-    </w:p>
-    <w:p>
-      <w:pPr>
-        <w:spacing w:after="0" w:line="0" w:lineRule="atLeast"/>
-      </w:pPr>
-      <w:r>
-        <w:t xml:space="preserve">Cascade attribute is mandatory, </w:t>
-      </w:r>
-      <w:r>
-        <w:t>whenever</w:t>
-      </w:r>
-      <w:r>
-        <w:t xml:space="preserve"> we apply relationship between objects, cascade attribute transfers operations done on one object onto its related child objects</w:t>
-      </w:r>
+        <w:t xml:space="preserve">Cascade basically means </w:t>
+      </w:r>
+      <w:r>
+        <w:t xml:space="preserve">we can apply the same operation to related entities. </w:t>
+      </w:r>
+    </w:p>
+    <w:p>
+      <w:pPr>
+        <w:spacing w:after="0" w:line="0" w:lineRule="atLeast"/>
+      </w:pPr>
+    </w:p>
+    <w:p>
+      <w:pPr>
+        <w:spacing w:after="0" w:line="0" w:lineRule="atLeast"/>
+      </w:pPr>
+      <w:r>
+        <w:rPr>
+          <w:b/>
+          <w:u w:val="single"/>
+        </w:rPr>
+        <w:t>Example</w:t>
+      </w:r>
+      <w:r>
+        <w:t>:</w:t>
+      </w:r>
+    </w:p>
+    <w:p>
+      <w:pPr>
+        <w:spacing w:after="0" w:line="0" w:lineRule="atLeast"/>
+      </w:pPr>
+      <w:r>
+        <w:t xml:space="preserve">Suppose we have two tables, </w:t>
+      </w:r>
+      <w:r>
+        <w:rPr>
+          <w:b/>
+        </w:rPr>
+        <w:t>instructor</w:t>
+      </w:r>
+      <w:r>
+        <w:t xml:space="preserve"> and </w:t>
+      </w:r>
+      <w:proofErr w:type="spellStart"/>
+      <w:r>
+        <w:rPr>
+          <w:b/>
+        </w:rPr>
+        <w:t>instructor_details</w:t>
+      </w:r>
+      <w:proofErr w:type="spellEnd"/>
+      <w:r>
+        <w:t xml:space="preserve">. If we save the </w:t>
+      </w:r>
+      <w:r>
+        <w:rPr>
+          <w:b/>
+        </w:rPr>
+        <w:t>instructor</w:t>
+      </w:r>
+      <w:r>
+        <w:t xml:space="preserve"> table then it will cascade the operation and apply the same operation to </w:t>
+      </w:r>
+      <w:proofErr w:type="spellStart"/>
+      <w:r>
+        <w:rPr>
+          <w:b/>
+        </w:rPr>
+        <w:t>instructor_details</w:t>
+      </w:r>
+      <w:proofErr w:type="spellEnd"/>
+      <w:r>
+        <w:rPr>
+          <w:b/>
+        </w:rPr>
+        <w:t xml:space="preserve"> </w:t>
+      </w:r>
+      <w:r>
+        <w:t xml:space="preserve">table. This is cascading. </w:t>
+      </w:r>
+    </w:p>
+    <w:p>
+      <w:pPr>
+        <w:spacing w:after="0" w:line="0" w:lineRule="atLeast"/>
+      </w:pPr>
+      <w:r>
+        <w:t xml:space="preserve">If we delete an </w:t>
+      </w:r>
+      <w:r>
+        <w:rPr>
+          <w:b/>
+        </w:rPr>
+        <w:t>instructor</w:t>
+      </w:r>
+      <w:r>
+        <w:t xml:space="preserve">, we should also delete their </w:t>
+      </w:r>
+      <w:proofErr w:type="spellStart"/>
+      <w:r>
+        <w:rPr>
+          <w:b/>
+        </w:rPr>
+        <w:t>instructor_detail</w:t>
+      </w:r>
+      <w:proofErr w:type="spellEnd"/>
       <w:r>
         <w:t xml:space="preserve">. </w:t>
       </w:r>
-    </w:p>
-    <w:p>
-      <w:pPr>
-        <w:spacing w:after="0" w:line="0" w:lineRule="atLeast"/>
-      </w:pPr>
-    </w:p>
-    <w:p>
-      <w:pPr>
-        <w:spacing w:after="0" w:line="0" w:lineRule="atLeast"/>
-      </w:pPr>
-      <w:r>
-        <w:t xml:space="preserve">If we write </w:t>
-      </w:r>
-      <w:r>
-        <w:rPr>
-          <w:b/>
-        </w:rPr>
-        <w:t>cascade = “all”</w:t>
-      </w:r>
-      <w:r>
-        <w:t xml:space="preserve"> then changes at parent class object will be effected to child class object </w:t>
-      </w:r>
-      <w:r>
-        <w:t>too, if</w:t>
-      </w:r>
-      <w:r>
-        <w:t xml:space="preserve"> we write </w:t>
-      </w:r>
-      <w:r>
-        <w:rPr>
-          <w:b/>
-        </w:rPr>
-        <w:t>cascade = “all”</w:t>
-      </w:r>
-      <w:r>
-        <w:t xml:space="preserve"> then all operations like </w:t>
-      </w:r>
-      <w:r>
-        <w:rPr>
-          <w:b/>
-        </w:rPr>
-        <w:t>insert, delete, update</w:t>
-      </w:r>
-      <w:r>
-        <w:t xml:space="preserve"> at parent object will be effected to child object also</w:t>
+      <w:r>
+        <w:t>This is known as “</w:t>
+      </w:r>
+      <w:r>
+        <w:rPr>
+          <w:b/>
+        </w:rPr>
+        <w:t>CASCADE DELETE</w:t>
+      </w:r>
+      <w:r>
+        <w:t>”</w:t>
+      </w:r>
+      <w:r>
+        <w:t xml:space="preserve">. </w:t>
+      </w:r>
+    </w:p>
+    <w:p>
+      <w:pPr>
+        <w:spacing w:after="0" w:line="0" w:lineRule="atLeast"/>
+      </w:pPr>
+    </w:p>
+    <w:p>
+      <w:pPr>
+        <w:spacing w:after="0" w:line="0" w:lineRule="atLeast"/>
+      </w:pPr>
+      <w:r>
+        <w:rPr>
+          <w:noProof/>
+        </w:rPr>
+        <w:drawing>
+          <wp:inline distT="0" distB="0" distL="0" distR="0" wp14:anchorId="1BC7824F" wp14:editId="4711FBB0">
+            <wp:extent cx="5038725" cy="2305050"/>
+            <wp:effectExtent l="19050" t="19050" r="28575" b="19050"/>
+            <wp:docPr id="2" name="Picture 2"/>
+            <wp:cNvGraphicFramePr>
+              <a:graphicFrameLocks xmlns:a="http://schemas.openxmlformats.org/drawingml/2006/main" noChangeAspect="1"/>
+            </wp:cNvGraphicFramePr>
+            <a:graphic xmlns:a="http://schemas.openxmlformats.org/drawingml/2006/main">
+              <a:graphicData uri="http://schemas.openxmlformats.org/drawingml/2006/picture">
+                <pic:pic xmlns:pic="http://schemas.openxmlformats.org/drawingml/2006/picture">
+                  <pic:nvPicPr>
+                    <pic:cNvPr id="0" name="Picture 4"/>
+                    <pic:cNvPicPr>
+                      <a:picLocks noChangeAspect="1" noChangeArrowheads="1"/>
+                    </pic:cNvPicPr>
+                  </pic:nvPicPr>
+                  <pic:blipFill>
+                    <a:blip r:embed="rId6">
+                      <a:extLst>
+                        <a:ext uri="{28A0092B-C50C-407E-A947-70E740481C1C}">
+                          <a14:useLocalDpi xmlns:a14="http://schemas.microsoft.com/office/drawing/2010/main" val="0"/>
+                        </a:ext>
+                      </a:extLst>
+                    </a:blip>
+                    <a:srcRect/>
+                    <a:stretch>
+                      <a:fillRect/>
+                    </a:stretch>
+                  </pic:blipFill>
+                  <pic:spPr bwMode="auto">
+                    <a:xfrm>
+                      <a:off x="0" y="0"/>
+                      <a:ext cx="5038725" cy="2305050"/>
+                    </a:xfrm>
+                    <a:prstGeom prst="rect">
+                      <a:avLst/>
+                    </a:prstGeom>
+                    <a:noFill/>
+                    <a:ln w="12700">
+                      <a:solidFill>
+                        <a:srgbClr val="FF0000"/>
+                      </a:solidFill>
+                    </a:ln>
+                  </pic:spPr>
+                </pic:pic>
+              </a:graphicData>
+            </a:graphic>
+          </wp:inline>
+        </w:drawing>
+      </w:r>
+    </w:p>
+    <w:p>
+      <w:pPr>
+        <w:spacing w:after="0" w:line="0" w:lineRule="atLeast"/>
+      </w:pPr>
+      <w:r>
+        <w:lastRenderedPageBreak/>
+        <w:t xml:space="preserve">Cascade delete depends on use case. We have to be careful here when we run the operation CASCADE_DELETE. Look up the example bellow </w:t>
+      </w:r>
+      <w:r>
+        <w:t xml:space="preserve">where we have a relation many-to-many between two table </w:t>
+      </w:r>
+      <w:r>
+        <w:rPr>
+          <w:b/>
+        </w:rPr>
+        <w:t>student</w:t>
+      </w:r>
+      <w:r>
+        <w:t xml:space="preserve"> and </w:t>
+      </w:r>
+      <w:r>
+        <w:rPr>
+          <w:b/>
+        </w:rPr>
+        <w:t>course</w:t>
+      </w:r>
+      <w:r>
+        <w:t xml:space="preserve">. </w:t>
+      </w:r>
+    </w:p>
+    <w:p>
+      <w:pPr>
+        <w:spacing w:after="0" w:line="0" w:lineRule="atLeast"/>
+      </w:pPr>
+    </w:p>
+    <w:p>
+      <w:pPr>
+        <w:spacing w:after="0" w:line="0" w:lineRule="atLeast"/>
+      </w:pPr>
+      <w:r>
+        <w:rPr>
+          <w:noProof/>
+        </w:rPr>
+        <w:drawing>
+          <wp:inline distT="0" distB="0" distL="0" distR="0" wp14:anchorId="6D371769" wp14:editId="6DD606AD">
+            <wp:extent cx="5829300" cy="2628900"/>
+            <wp:effectExtent l="19050" t="19050" r="19050" b="19050"/>
+            <wp:docPr id="3" name="Picture 3"/>
+            <wp:cNvGraphicFramePr>
+              <a:graphicFrameLocks xmlns:a="http://schemas.openxmlformats.org/drawingml/2006/main" noChangeAspect="1"/>
+            </wp:cNvGraphicFramePr>
+            <a:graphic xmlns:a="http://schemas.openxmlformats.org/drawingml/2006/main">
+              <a:graphicData uri="http://schemas.openxmlformats.org/drawingml/2006/picture">
+                <pic:pic xmlns:pic="http://schemas.openxmlformats.org/drawingml/2006/picture">
+                  <pic:nvPicPr>
+                    <pic:cNvPr id="0" name="Picture 5"/>
+                    <pic:cNvPicPr>
+                      <a:picLocks noChangeAspect="1" noChangeArrowheads="1"/>
+                    </pic:cNvPicPr>
+                  </pic:nvPicPr>
+                  <pic:blipFill>
+                    <a:blip r:embed="rId7">
+                      <a:extLst>
+                        <a:ext uri="{28A0092B-C50C-407E-A947-70E740481C1C}">
+                          <a14:useLocalDpi xmlns:a14="http://schemas.microsoft.com/office/drawing/2010/main" val="0"/>
+                        </a:ext>
+                      </a:extLst>
+                    </a:blip>
+                    <a:srcRect/>
+                    <a:stretch>
+                      <a:fillRect/>
+                    </a:stretch>
+                  </pic:blipFill>
+                  <pic:spPr bwMode="auto">
+                    <a:xfrm>
+                      <a:off x="0" y="0"/>
+                      <a:ext cx="5829300" cy="2628900"/>
+                    </a:xfrm>
+                    <a:prstGeom prst="rect">
+                      <a:avLst/>
+                    </a:prstGeom>
+                    <a:noFill/>
+                    <a:ln w="12700">
+                      <a:solidFill>
+                        <a:srgbClr val="FF0000"/>
+                      </a:solidFill>
+                    </a:ln>
+                  </pic:spPr>
+                </pic:pic>
+              </a:graphicData>
+            </a:graphic>
+          </wp:inline>
+        </w:drawing>
+      </w:r>
+    </w:p>
+    <w:p>
+      <w:pPr>
+        <w:spacing w:after="0" w:line="0" w:lineRule="atLeast"/>
+      </w:pPr>
+    </w:p>
+    <w:p>
+      <w:pPr>
+        <w:spacing w:after="0" w:line="0" w:lineRule="atLeast"/>
+      </w:pPr>
+      <w:r>
+        <w:t xml:space="preserve">If we delete the student, we also delete the course. But in this case when we delete the student, we should not delete the course. </w:t>
       </w:r>
     </w:p>
     <w:p>
@@ -238,7 +488,14 @@
           <w:b/>
           <w:u w:val="single"/>
         </w:rPr>
-        <w:t>Example</w:t>
+        <w:t xml:space="preserve">Cascade </w:t>
+      </w:r>
+      <w:r>
+        <w:rPr>
+          <w:b/>
+          <w:u w:val="single"/>
+        </w:rPr>
+        <w:t>Types</w:t>
       </w:r>
       <w:r>
         <w:t>:</w:t>
@@ -248,44 +505,440 @@
       <w:pPr>
         <w:spacing w:after="0" w:line="0" w:lineRule="atLeast"/>
       </w:pPr>
-      <w:r>
-        <w:t>if we apply insert</w:t>
-      </w:r>
-      <w:r>
-        <w:t xml:space="preserve"> </w:t>
-      </w:r>
-      <w:r>
-        <w:t>(or update or delete) operation on parent class object, then child class objects will al</w:t>
-      </w:r>
-      <w:r>
-        <w:t xml:space="preserve">so be stored into the database. </w:t>
-      </w:r>
-    </w:p>
-    <w:p>
-      <w:pPr>
-        <w:spacing w:after="0" w:line="0" w:lineRule="atLeast"/>
-      </w:pPr>
-    </w:p>
-    <w:p>
-      <w:pPr>
-        <w:spacing w:after="0" w:line="0" w:lineRule="atLeast"/>
-      </w:pPr>
-      <w:r>
-        <w:lastRenderedPageBreak/>
-        <w:t>D</w:t>
-      </w:r>
-      <w:r>
-        <w:t xml:space="preserve">efault value of cascade </w:t>
-      </w:r>
-      <w:proofErr w:type="gramStart"/>
-      <w:r>
-        <w:t>=”none</w:t>
-      </w:r>
-      <w:proofErr w:type="gramEnd"/>
-      <w:r>
-        <w:t>” means no operations will be transfers to the child class</w:t>
-      </w:r>
-    </w:p>
+    </w:p>
+    <w:tbl>
+      <w:tblPr>
+        <w:tblStyle w:val="TableGrid"/>
+        <w:tblW w:w="9180" w:type="dxa"/>
+        <w:tblInd w:w="85" w:type="dxa"/>
+        <w:tblLook w:val="04A0" w:firstRow="1" w:lastRow="0" w:firstColumn="1" w:lastColumn="0" w:noHBand="0" w:noVBand="1"/>
+      </w:tblPr>
+      <w:tblGrid>
+        <w:gridCol w:w="2373"/>
+        <w:gridCol w:w="6807"/>
+      </w:tblGrid>
+      <w:tr>
+        <w:tc>
+          <w:tcPr>
+            <w:tcW w:w="2373" w:type="dxa"/>
+            <w:tcMar>
+              <w:top w:w="29" w:type="dxa"/>
+              <w:left w:w="115" w:type="dxa"/>
+              <w:bottom w:w="29" w:type="dxa"/>
+              <w:right w:w="115" w:type="dxa"/>
+            </w:tcMar>
+            <w:vAlign w:val="center"/>
+          </w:tcPr>
+          <w:p>
+            <w:pPr>
+              <w:spacing w:line="0" w:lineRule="atLeast"/>
+              <w:jc w:val="center"/>
+              <w:rPr>
+                <w:b/>
+                <w:highlight w:val="yellow"/>
+              </w:rPr>
+            </w:pPr>
+            <w:r>
+              <w:rPr>
+                <w:b/>
+                <w:highlight w:val="yellow"/>
+              </w:rPr>
+              <w:t>Cascade Operations</w:t>
+            </w:r>
+          </w:p>
+        </w:tc>
+        <w:tc>
+          <w:tcPr>
+            <w:tcW w:w="6807" w:type="dxa"/>
+            <w:tcMar>
+              <w:top w:w="29" w:type="dxa"/>
+              <w:left w:w="115" w:type="dxa"/>
+              <w:bottom w:w="29" w:type="dxa"/>
+              <w:right w:w="115" w:type="dxa"/>
+            </w:tcMar>
+            <w:vAlign w:val="center"/>
+          </w:tcPr>
+          <w:p>
+            <w:pPr>
+              <w:spacing w:line="0" w:lineRule="atLeast"/>
+              <w:jc w:val="center"/>
+              <w:rPr>
+                <w:b/>
+                <w:highlight w:val="yellow"/>
+              </w:rPr>
+            </w:pPr>
+            <w:r>
+              <w:rPr>
+                <w:b/>
+                <w:highlight w:val="yellow"/>
+              </w:rPr>
+              <w:t>Description</w:t>
+            </w:r>
+          </w:p>
+        </w:tc>
+      </w:tr>
+      <w:tr>
+        <w:tc>
+          <w:tcPr>
+            <w:tcW w:w="2373" w:type="dxa"/>
+            <w:tcMar>
+              <w:top w:w="29" w:type="dxa"/>
+              <w:left w:w="115" w:type="dxa"/>
+              <w:bottom w:w="29" w:type="dxa"/>
+              <w:right w:w="115" w:type="dxa"/>
+            </w:tcMar>
+          </w:tcPr>
+          <w:p>
+            <w:pPr>
+              <w:spacing w:line="0" w:lineRule="atLeast"/>
+              <w:rPr>
+                <w:b/>
+              </w:rPr>
+            </w:pPr>
+            <w:proofErr w:type="spellStart"/>
+            <w:r>
+              <w:rPr>
+                <w:b/>
+              </w:rPr>
+              <w:t>CascadeType.PERSIST</w:t>
+            </w:r>
+            <w:proofErr w:type="spellEnd"/>
+          </w:p>
+        </w:tc>
+        <w:tc>
+          <w:tcPr>
+            <w:tcW w:w="6807" w:type="dxa"/>
+            <w:tcMar>
+              <w:top w:w="29" w:type="dxa"/>
+              <w:left w:w="115" w:type="dxa"/>
+              <w:bottom w:w="29" w:type="dxa"/>
+              <w:right w:w="115" w:type="dxa"/>
+            </w:tcMar>
+          </w:tcPr>
+          <w:p>
+            <w:pPr>
+              <w:spacing w:line="0" w:lineRule="atLeast"/>
+            </w:pPr>
+            <w:r>
+              <w:t xml:space="preserve">cascade type </w:t>
+            </w:r>
+            <w:r>
+              <w:t>persist</w:t>
+            </w:r>
+            <w:r>
+              <w:t xml:space="preserve"> means that </w:t>
+            </w:r>
+            <w:proofErr w:type="gramStart"/>
+            <w:r>
+              <w:t>save(</w:t>
+            </w:r>
+            <w:proofErr w:type="gramEnd"/>
+            <w:r>
+              <w:t>) or persist() operations cascade to related entities.</w:t>
+            </w:r>
+          </w:p>
+        </w:tc>
+      </w:tr>
+      <w:tr>
+        <w:tc>
+          <w:tcPr>
+            <w:tcW w:w="2373" w:type="dxa"/>
+            <w:tcMar>
+              <w:top w:w="29" w:type="dxa"/>
+              <w:left w:w="115" w:type="dxa"/>
+              <w:bottom w:w="29" w:type="dxa"/>
+              <w:right w:w="115" w:type="dxa"/>
+            </w:tcMar>
+          </w:tcPr>
+          <w:p>
+            <w:pPr>
+              <w:spacing w:line="0" w:lineRule="atLeast"/>
+              <w:rPr>
+                <w:b/>
+              </w:rPr>
+            </w:pPr>
+            <w:proofErr w:type="spellStart"/>
+            <w:r>
+              <w:rPr>
+                <w:b/>
+              </w:rPr>
+              <w:t>CascadeType.MERGE</w:t>
+            </w:r>
+            <w:proofErr w:type="spellEnd"/>
+          </w:p>
+        </w:tc>
+        <w:tc>
+          <w:tcPr>
+            <w:tcW w:w="6807" w:type="dxa"/>
+            <w:tcMar>
+              <w:top w:w="29" w:type="dxa"/>
+              <w:left w:w="115" w:type="dxa"/>
+              <w:bottom w:w="29" w:type="dxa"/>
+              <w:right w:w="115" w:type="dxa"/>
+            </w:tcMar>
+          </w:tcPr>
+          <w:p>
+            <w:pPr>
+              <w:spacing w:line="0" w:lineRule="atLeast"/>
+            </w:pPr>
+            <w:r>
+              <w:t>cascade type merge means that related entities are merged when the owning entity is merged.</w:t>
+            </w:r>
+          </w:p>
+        </w:tc>
+      </w:tr>
+      <w:tr>
+        <w:tc>
+          <w:tcPr>
+            <w:tcW w:w="2373" w:type="dxa"/>
+            <w:tcMar>
+              <w:top w:w="29" w:type="dxa"/>
+              <w:left w:w="115" w:type="dxa"/>
+              <w:bottom w:w="29" w:type="dxa"/>
+              <w:right w:w="115" w:type="dxa"/>
+            </w:tcMar>
+          </w:tcPr>
+          <w:p>
+            <w:pPr>
+              <w:spacing w:line="0" w:lineRule="atLeast"/>
+              <w:rPr>
+                <w:b/>
+              </w:rPr>
+            </w:pPr>
+            <w:proofErr w:type="spellStart"/>
+            <w:r>
+              <w:rPr>
+                <w:b/>
+              </w:rPr>
+              <w:t>CascadeType.REFRESH</w:t>
+            </w:r>
+            <w:proofErr w:type="spellEnd"/>
+          </w:p>
+        </w:tc>
+        <w:tc>
+          <w:tcPr>
+            <w:tcW w:w="6807" w:type="dxa"/>
+            <w:tcMar>
+              <w:top w:w="29" w:type="dxa"/>
+              <w:left w:w="115" w:type="dxa"/>
+              <w:bottom w:w="29" w:type="dxa"/>
+              <w:right w:w="115" w:type="dxa"/>
+            </w:tcMar>
+          </w:tcPr>
+          <w:p>
+            <w:r>
+              <w:t xml:space="preserve">cascade type refresh does the same thing for the </w:t>
+            </w:r>
+            <w:proofErr w:type="gramStart"/>
+            <w:r>
+              <w:t>refresh(</w:t>
+            </w:r>
+            <w:proofErr w:type="gramEnd"/>
+            <w:r>
+              <w:t>) operation.</w:t>
+            </w:r>
+          </w:p>
+        </w:tc>
+      </w:tr>
+      <w:tr>
+        <w:tc>
+          <w:tcPr>
+            <w:tcW w:w="2373" w:type="dxa"/>
+            <w:tcMar>
+              <w:top w:w="29" w:type="dxa"/>
+              <w:left w:w="115" w:type="dxa"/>
+              <w:bottom w:w="29" w:type="dxa"/>
+              <w:right w:w="115" w:type="dxa"/>
+            </w:tcMar>
+          </w:tcPr>
+          <w:p>
+            <w:pPr>
+              <w:spacing w:line="0" w:lineRule="atLeast"/>
+              <w:rPr>
+                <w:b/>
+              </w:rPr>
+            </w:pPr>
+            <w:proofErr w:type="spellStart"/>
+            <w:r>
+              <w:rPr>
+                <w:b/>
+              </w:rPr>
+              <w:t>CascadeType.REMOVE</w:t>
+            </w:r>
+            <w:proofErr w:type="spellEnd"/>
+          </w:p>
+        </w:tc>
+        <w:tc>
+          <w:tcPr>
+            <w:tcW w:w="6807" w:type="dxa"/>
+            <w:tcMar>
+              <w:top w:w="29" w:type="dxa"/>
+              <w:left w:w="115" w:type="dxa"/>
+              <w:bottom w:w="29" w:type="dxa"/>
+              <w:right w:w="115" w:type="dxa"/>
+            </w:tcMar>
+          </w:tcPr>
+          <w:p>
+            <w:pPr>
+              <w:spacing w:line="0" w:lineRule="atLeast"/>
+            </w:pPr>
+            <w:r>
+              <w:t>cascade type remove removes all related entities association with this setting when the owning entity is deleted.</w:t>
+            </w:r>
+          </w:p>
+        </w:tc>
+      </w:tr>
+      <w:tr>
+        <w:tc>
+          <w:tcPr>
+            <w:tcW w:w="2373" w:type="dxa"/>
+            <w:tcMar>
+              <w:top w:w="29" w:type="dxa"/>
+              <w:left w:w="115" w:type="dxa"/>
+              <w:bottom w:w="29" w:type="dxa"/>
+              <w:right w:w="115" w:type="dxa"/>
+            </w:tcMar>
+          </w:tcPr>
+          <w:p>
+            <w:pPr>
+              <w:spacing w:line="0" w:lineRule="atLeast"/>
+              <w:rPr>
+                <w:b/>
+              </w:rPr>
+            </w:pPr>
+            <w:proofErr w:type="spellStart"/>
+            <w:r>
+              <w:rPr>
+                <w:b/>
+              </w:rPr>
+              <w:t>CascadeType.DETACH</w:t>
+            </w:r>
+            <w:proofErr w:type="spellEnd"/>
+          </w:p>
+        </w:tc>
+        <w:tc>
+          <w:tcPr>
+            <w:tcW w:w="6807" w:type="dxa"/>
+            <w:tcMar>
+              <w:top w:w="29" w:type="dxa"/>
+              <w:left w:w="115" w:type="dxa"/>
+              <w:bottom w:w="29" w:type="dxa"/>
+              <w:right w:w="115" w:type="dxa"/>
+            </w:tcMar>
+          </w:tcPr>
+          <w:p>
+            <w:pPr>
+              <w:spacing w:line="0" w:lineRule="atLeast"/>
+            </w:pPr>
+            <w:r>
+              <w:t>cascade type detach detaches all related entities if a “manual detach” occurs.</w:t>
+            </w:r>
+          </w:p>
+        </w:tc>
+      </w:tr>
+      <w:tr>
+        <w:tc>
+          <w:tcPr>
+            <w:tcW w:w="2373" w:type="dxa"/>
+            <w:tcMar>
+              <w:top w:w="29" w:type="dxa"/>
+              <w:left w:w="115" w:type="dxa"/>
+              <w:bottom w:w="29" w:type="dxa"/>
+              <w:right w:w="115" w:type="dxa"/>
+            </w:tcMar>
+          </w:tcPr>
+          <w:p>
+            <w:pPr>
+              <w:spacing w:line="0" w:lineRule="atLeast"/>
+              <w:rPr>
+                <w:b/>
+              </w:rPr>
+            </w:pPr>
+            <w:proofErr w:type="spellStart"/>
+            <w:r>
+              <w:rPr>
+                <w:b/>
+              </w:rPr>
+              <w:t>CascadeType.ALL</w:t>
+            </w:r>
+            <w:proofErr w:type="spellEnd"/>
+          </w:p>
+        </w:tc>
+        <w:tc>
+          <w:tcPr>
+            <w:tcW w:w="6807" w:type="dxa"/>
+            <w:tcMar>
+              <w:top w:w="29" w:type="dxa"/>
+              <w:left w:w="115" w:type="dxa"/>
+              <w:bottom w:w="29" w:type="dxa"/>
+              <w:right w:w="115" w:type="dxa"/>
+            </w:tcMar>
+          </w:tcPr>
+          <w:p>
+            <w:pPr>
+              <w:spacing w:line="0" w:lineRule="atLeast"/>
+            </w:pPr>
+            <w:r>
+              <w:t>cascade type all is shorthand for all of the above cascade operations.</w:t>
+            </w:r>
+          </w:p>
+        </w:tc>
+      </w:tr>
+      <w:tr>
+        <w:tc>
+          <w:tcPr>
+            <w:tcW w:w="2373" w:type="dxa"/>
+            <w:tcMar>
+              <w:top w:w="29" w:type="dxa"/>
+              <w:left w:w="115" w:type="dxa"/>
+              <w:bottom w:w="29" w:type="dxa"/>
+              <w:right w:w="115" w:type="dxa"/>
+            </w:tcMar>
+          </w:tcPr>
+          <w:p>
+            <w:pPr>
+              <w:spacing w:line="0" w:lineRule="atLeast"/>
+              <w:rPr>
+                <w:b/>
+              </w:rPr>
+            </w:pPr>
+            <w:proofErr w:type="spellStart"/>
+            <w:r>
+              <w:rPr>
+                <w:b/>
+              </w:rPr>
+              <w:t>orphanRemoval</w:t>
+            </w:r>
+            <w:proofErr w:type="spellEnd"/>
+            <w:r>
+              <w:rPr>
+                <w:b/>
+              </w:rPr>
+              <w:t xml:space="preserve"> = true</w:t>
+            </w:r>
+          </w:p>
+        </w:tc>
+        <w:tc>
+          <w:tcPr>
+            <w:tcW w:w="6807" w:type="dxa"/>
+            <w:tcMar>
+              <w:top w:w="29" w:type="dxa"/>
+              <w:left w:w="115" w:type="dxa"/>
+              <w:bottom w:w="29" w:type="dxa"/>
+              <w:right w:w="115" w:type="dxa"/>
+            </w:tcMar>
+          </w:tcPr>
+          <w:p>
+            <w:pPr>
+              <w:spacing w:line="0" w:lineRule="atLeast"/>
+            </w:pPr>
+            <w:r>
+              <w:t>removes an owned object from the database when it’s removed from its owning relationship.</w:t>
+            </w:r>
+          </w:p>
+        </w:tc>
+      </w:tr>
+    </w:tbl>
     <w:p>
       <w:pPr>
         <w:spacing w:after="0" w:line="0" w:lineRule="atLeast"/>
@@ -300,7 +953,7 @@
           <w:b/>
           <w:u w:val="single"/>
         </w:rPr>
-        <w:t>Example</w:t>
+        <w:t>Face types Eager vs Lazy Loading</w:t>
       </w:r>
       <w:r>
         <w:t>:</w:t>
@@ -311,48 +964,25 @@
         <w:spacing w:after="0" w:line="0" w:lineRule="atLeast"/>
       </w:pPr>
       <w:r>
-        <w:t xml:space="preserve">if we apply </w:t>
-      </w:r>
-      <w:proofErr w:type="gramStart"/>
-      <w:r>
-        <w:t>insert(</w:t>
-      </w:r>
-      <w:proofErr w:type="gramEnd"/>
-      <w:r>
-        <w:t>or update or delete) operation on parent class object, then child class objects will not be effected, if cascade = “none”</w:t>
-      </w:r>
-    </w:p>
-    <w:p>
-      <w:pPr>
-        <w:spacing w:after="0" w:line="0" w:lineRule="atLeast"/>
-      </w:pPr>
-    </w:p>
-    <w:p>
-      <w:pPr>
-        <w:spacing w:after="0" w:line="0" w:lineRule="atLeast"/>
-      </w:pPr>
-      <w:r>
-        <w:rPr>
-          <w:b/>
-          <w:u w:val="single"/>
-        </w:rPr>
-        <w:t>Cascade having the values</w:t>
-      </w:r>
-      <w:r>
-        <w:t>:</w:t>
-      </w:r>
+        <w:t xml:space="preserve">When we face/retrieve data should we retrieve everything? </w:t>
+      </w:r>
+    </w:p>
+    <w:p>
+      <w:pPr>
+        <w:spacing w:after="0" w:line="0" w:lineRule="atLeast"/>
+      </w:pPr>
     </w:p>
     <w:p>
       <w:pPr>
         <w:pStyle w:val="ListParagraph"/>
         <w:numPr>
           <w:ilvl w:val="0"/>
-          <w:numId w:val="2"/>
+          <w:numId w:val="3"/>
         </w:numPr>
         <w:spacing w:after="0" w:line="0" w:lineRule="atLeast"/>
       </w:pPr>
       <w:r>
-        <w:t>none (default)</w:t>
+        <w:t>Eager will retrieve everything in one short</w:t>
       </w:r>
     </w:p>
     <w:p>
@@ -360,237 +990,438 @@
         <w:pStyle w:val="ListParagraph"/>
         <w:numPr>
           <w:ilvl w:val="0"/>
-          <w:numId w:val="2"/>
+          <w:numId w:val="3"/>
         </w:numPr>
         <w:spacing w:after="0" w:line="0" w:lineRule="atLeast"/>
       </w:pPr>
       <w:r>
-        <w:t>save</w:t>
-      </w:r>
-    </w:p>
-    <w:p>
-      <w:pPr>
-        <w:pStyle w:val="ListParagraph"/>
-        <w:numPr>
-          <w:ilvl w:val="0"/>
-          <w:numId w:val="2"/>
-        </w:numPr>
-        <w:spacing w:after="0" w:line="0" w:lineRule="atLeast"/>
-      </w:pPr>
-      <w:r>
-        <w:t>update</w:t>
-      </w:r>
-    </w:p>
-    <w:p>
-      <w:pPr>
-        <w:pStyle w:val="ListParagraph"/>
-        <w:numPr>
-          <w:ilvl w:val="0"/>
-          <w:numId w:val="2"/>
-        </w:numPr>
-        <w:spacing w:after="0" w:line="0" w:lineRule="atLeast"/>
-      </w:pPr>
-      <w:r>
-        <w:t>save-update</w:t>
-      </w:r>
-    </w:p>
-    <w:p>
-      <w:pPr>
-        <w:pStyle w:val="ListParagraph"/>
-        <w:numPr>
-          <w:ilvl w:val="0"/>
-          <w:numId w:val="2"/>
-        </w:numPr>
-        <w:spacing w:after="0" w:line="0" w:lineRule="atLeast"/>
-      </w:pPr>
-      <w:r>
-        <w:t>delete</w:t>
-      </w:r>
-    </w:p>
-    <w:p>
-      <w:pPr>
-        <w:pStyle w:val="ListParagraph"/>
-        <w:numPr>
-          <w:ilvl w:val="0"/>
-          <w:numId w:val="2"/>
-        </w:numPr>
-        <w:spacing w:after="0" w:line="0" w:lineRule="atLeast"/>
-      </w:pPr>
-      <w:r>
-        <w:t>all</w:t>
-      </w:r>
-    </w:p>
-    <w:p>
-      <w:pPr>
-        <w:pStyle w:val="ListParagraph"/>
-        <w:numPr>
-          <w:ilvl w:val="0"/>
-          <w:numId w:val="2"/>
-        </w:numPr>
-        <w:spacing w:after="0" w:line="0" w:lineRule="atLeast"/>
-      </w:pPr>
-      <w:r>
-        <w:t>all-delete-orphan</w:t>
-      </w:r>
-    </w:p>
-    <w:p>
-      <w:pPr>
-        <w:spacing w:after="0" w:line="0" w:lineRule="atLeast"/>
-      </w:pPr>
-    </w:p>
-    <w:p>
-      <w:pPr>
-        <w:spacing w:after="0" w:line="0" w:lineRule="atLeast"/>
-      </w:pPr>
-      <w:r>
-        <w:t>In hibernate relations, if we load one parent object from the database then child objects related to that parent object will be loaded into one collection right (see one-to-many insert example).</w:t>
-      </w:r>
-    </w:p>
-    <w:p>
-      <w:pPr>
-        <w:spacing w:after="0" w:line="0" w:lineRule="atLeast"/>
-      </w:pPr>
-    </w:p>
-    <w:p>
-      <w:pPr>
-        <w:spacing w:after="0" w:line="0" w:lineRule="atLeast"/>
-      </w:pPr>
-      <w:r>
-        <w:t xml:space="preserve">Now if we delete one child object from that collection, then the relationship between the parent object and that child object will be removed, but the record (object) in the database will remains at it is, so if we load the same parent object again then this deleted child will not be loaded [ but it will be available on the </w:t>
-      </w:r>
-      <w:proofErr w:type="gramStart"/>
-      <w:r>
-        <w:t>database ]</w:t>
-      </w:r>
-      <w:proofErr w:type="gramEnd"/>
-    </w:p>
-    <w:p>
-      <w:pPr>
-        <w:spacing w:after="0" w:line="0" w:lineRule="atLeast"/>
-      </w:pPr>
-    </w:p>
-    <w:p>
-      <w:pPr>
-        <w:spacing w:after="0" w:line="0" w:lineRule="atLeast"/>
-      </w:pPr>
-      <w:r>
-        <w:t xml:space="preserve">so finally what am saying is all-delete-orphan means, breaking relation between objects not deleting the objects from the database, hope you got what am saying </w:t>
-      </w:r>
-      <w:r>
-        <w:rPr>
-          <w:rFonts w:ascii="Segoe UI Symbol" w:hAnsi="Segoe UI Symbol" w:cs="Segoe UI Symbol"/>
-        </w:rPr>
-        <w:t>😉</w:t>
-      </w:r>
-    </w:p>
-    <w:p>
-      <w:pPr>
-        <w:spacing w:after="0" w:line="0" w:lineRule="atLeast"/>
-      </w:pPr>
-    </w:p>
-    <w:p>
-      <w:pPr>
-        <w:spacing w:after="0" w:line="0" w:lineRule="atLeast"/>
-      </w:pPr>
-      <w:r>
-        <w:t>Note:</w:t>
-      </w:r>
-    </w:p>
-    <w:p>
-      <w:pPr>
-        <w:spacing w:after="0" w:line="0" w:lineRule="atLeast"/>
-      </w:pPr>
-      <w:r>
-        <w:t>what is orphan record</w:t>
-      </w:r>
-      <w:proofErr w:type="gramStart"/>
-      <w:r>
-        <w:t xml:space="preserve"> ..?</w:t>
-      </w:r>
-      <w:proofErr w:type="gramEnd"/>
-    </w:p>
-    <w:p>
-      <w:pPr>
-        <w:spacing w:after="0" w:line="0" w:lineRule="atLeast"/>
-      </w:pPr>
-      <w:r>
-        <w:t>an orphan record means it is a record in child table but it doesn’t have association with its parent in the application.</w:t>
-      </w:r>
-    </w:p>
-    <w:p>
-      <w:pPr>
-        <w:spacing w:after="0" w:line="0" w:lineRule="atLeast"/>
-      </w:pPr>
-    </w:p>
-    <w:p>
-      <w:pPr>
-        <w:spacing w:after="0" w:line="0" w:lineRule="atLeast"/>
-      </w:pPr>
-      <w:r>
-        <w:t xml:space="preserve">[ </w:t>
-      </w:r>
-      <w:proofErr w:type="gramStart"/>
-      <w:r>
-        <w:t>And ]</w:t>
-      </w:r>
-      <w:proofErr w:type="gramEnd"/>
-    </w:p>
-    <w:p>
-      <w:pPr>
-        <w:spacing w:after="0" w:line="0" w:lineRule="atLeast"/>
-      </w:pPr>
-    </w:p>
-    <w:p>
-      <w:pPr>
-        <w:spacing w:after="0" w:line="0" w:lineRule="atLeast"/>
-      </w:pPr>
-      <w:r>
-        <w:t xml:space="preserve">In an application, if a child record is removed from the collection and if we want to remove that child record immediately from the database, then we need to set the cascade </w:t>
-      </w:r>
-      <w:proofErr w:type="gramStart"/>
-      <w:r>
-        <w:t>=”all</w:t>
-      </w:r>
-      <w:proofErr w:type="gramEnd"/>
-      <w:r>
-        <w:t>-delete-orphan”</w:t>
-      </w:r>
-    </w:p>
-    <w:p>
-      <w:pPr>
-        <w:spacing w:after="0" w:line="0" w:lineRule="atLeast"/>
-      </w:pPr>
-    </w:p>
-    <w:p>
-      <w:pPr>
-        <w:spacing w:after="0" w:line="0" w:lineRule="atLeast"/>
-      </w:pPr>
-      <w:r>
-        <w:t xml:space="preserve">And that’s it about this cascade attribute in hibernate, hope </w:t>
+        <w:t>Lazy will retrieve the data on request</w:t>
+      </w:r>
+    </w:p>
+    <w:p>
+      <w:pPr>
+        <w:spacing w:after="0" w:line="0" w:lineRule="atLeast"/>
+      </w:pPr>
+    </w:p>
+    <w:p>
+      <w:pPr>
+        <w:spacing w:after="0" w:line="0" w:lineRule="atLeast"/>
+      </w:pPr>
+      <w:r>
+        <w:lastRenderedPageBreak/>
+        <w:t xml:space="preserve">Link: </w:t>
+      </w:r>
+      <w:hyperlink r:id="rId8" w:history="1">
+        <w:r>
+          <w:rPr>
+            <w:rStyle w:val="Hyperlink"/>
+          </w:rPr>
+          <w:t>https://howtodoinjava.com/hibernate/hibernate-jpa-cascade-types/</w:t>
+        </w:r>
+      </w:hyperlink>
+      <w:r>
+        <w:t xml:space="preserve"> </w:t>
+      </w:r>
+    </w:p>
+    <w:p>
+      <w:pPr>
+        <w:spacing w:after="0" w:line="0" w:lineRule="atLeast"/>
+      </w:pPr>
+    </w:p>
+    <w:p>
+      <w:pPr>
+        <w:spacing w:after="0" w:line="0" w:lineRule="atLeast"/>
+      </w:pPr>
+      <w:r>
+        <w:rPr>
+          <w:b/>
+          <w:u w:val="single"/>
+        </w:rPr>
+        <w:t>Uni-Directional</w:t>
+      </w:r>
+      <w:r>
+        <w:t>:</w:t>
+      </w:r>
+    </w:p>
+    <w:p>
+      <w:pPr>
+        <w:spacing w:after="0" w:line="0" w:lineRule="atLeast"/>
+      </w:pPr>
+      <w:r>
+        <w:t xml:space="preserve">Here is example of </w:t>
+      </w:r>
+      <w:r>
+        <w:t>U</w:t>
+      </w:r>
+      <w:r>
+        <w:t xml:space="preserve">ni-directional relationship. Suppose we have an </w:t>
+      </w:r>
+      <w:r>
+        <w:rPr>
+          <w:b/>
+        </w:rPr>
+        <w:t>instructor</w:t>
+      </w:r>
+      <w:r>
+        <w:rPr>
+          <w:b/>
+        </w:rPr>
+        <w:t xml:space="preserve"> </w:t>
+      </w:r>
+      <w:r>
+        <w:rPr>
+          <w:b/>
+        </w:rPr>
+        <w:t xml:space="preserve">table </w:t>
+      </w:r>
+      <w:r>
+        <w:t xml:space="preserve">and </w:t>
+      </w:r>
+      <w:r>
+        <w:t xml:space="preserve">relationship with </w:t>
       </w:r>
       <w:proofErr w:type="spellStart"/>
       <w:r>
-        <w:t>i</w:t>
+        <w:rPr>
+          <w:b/>
+        </w:rPr>
+        <w:t>instructor_detail</w:t>
       </w:r>
       <w:proofErr w:type="spellEnd"/>
       <w:r>
-        <w:t xml:space="preserve"> explained all the </w:t>
-      </w:r>
-      <w:proofErr w:type="gramStart"/>
-      <w:r>
-        <w:t>values..!</w:t>
-      </w:r>
-      <w:proofErr w:type="gramEnd"/>
-      <w:r>
-        <w:t>!</w:t>
-      </w:r>
+        <w:t xml:space="preserve"> table. We start with the instructor object, we load the </w:t>
+      </w:r>
+      <w:r>
+        <w:rPr>
+          <w:b/>
+        </w:rPr>
+        <w:t>instructor</w:t>
+      </w:r>
+      <w:r>
+        <w:t xml:space="preserve">, and then from there we can access the </w:t>
+      </w:r>
+      <w:proofErr w:type="spellStart"/>
+      <w:r>
+        <w:rPr>
+          <w:b/>
+        </w:rPr>
+        <w:t>instructor_detail</w:t>
+      </w:r>
+      <w:proofErr w:type="spellEnd"/>
+      <w:r>
+        <w:t>.</w:t>
+      </w:r>
+      <w:r>
+        <w:t xml:space="preserve"> So, it’s really a one-way relationship. So that’s </w:t>
+      </w:r>
+      <w:proofErr w:type="spellStart"/>
+      <w:r>
+        <w:t>uni</w:t>
+      </w:r>
+      <w:proofErr w:type="spellEnd"/>
+      <w:r>
+        <w:t>-directional.</w:t>
+      </w:r>
+    </w:p>
+    <w:p>
+      <w:pPr>
+        <w:spacing w:after="0" w:line="0" w:lineRule="atLeast"/>
+      </w:pPr>
+    </w:p>
+    <w:p>
+      <w:pPr>
+        <w:spacing w:after="0" w:line="0" w:lineRule="atLeast"/>
+      </w:pPr>
+      <w:r>
+        <w:t xml:space="preserve"> </w:t>
+      </w:r>
+      <w:r>
+        <w:rPr>
+          <w:noProof/>
+        </w:rPr>
+        <w:drawing>
+          <wp:inline distT="0" distB="0" distL="0" distR="0" wp14:anchorId="3942E4C2" wp14:editId="039BBBE2">
+            <wp:extent cx="5581650" cy="2038350"/>
+            <wp:effectExtent l="19050" t="19050" r="19050" b="19050"/>
+            <wp:docPr id="4" name="Picture 4"/>
+            <wp:cNvGraphicFramePr>
+              <a:graphicFrameLocks xmlns:a="http://schemas.openxmlformats.org/drawingml/2006/main" noChangeAspect="1"/>
+            </wp:cNvGraphicFramePr>
+            <a:graphic xmlns:a="http://schemas.openxmlformats.org/drawingml/2006/main">
+              <a:graphicData uri="http://schemas.openxmlformats.org/drawingml/2006/picture">
+                <pic:pic xmlns:pic="http://schemas.openxmlformats.org/drawingml/2006/picture">
+                  <pic:nvPicPr>
+                    <pic:cNvPr id="0" name="Picture 6"/>
+                    <pic:cNvPicPr>
+                      <a:picLocks noChangeAspect="1" noChangeArrowheads="1"/>
+                    </pic:cNvPicPr>
+                  </pic:nvPicPr>
+                  <pic:blipFill>
+                    <a:blip r:embed="rId9">
+                      <a:extLst>
+                        <a:ext uri="{28A0092B-C50C-407E-A947-70E740481C1C}">
+                          <a14:useLocalDpi xmlns:a14="http://schemas.microsoft.com/office/drawing/2010/main" val="0"/>
+                        </a:ext>
+                      </a:extLst>
+                    </a:blip>
+                    <a:srcRect/>
+                    <a:stretch>
+                      <a:fillRect/>
+                    </a:stretch>
+                  </pic:blipFill>
+                  <pic:spPr bwMode="auto">
+                    <a:xfrm>
+                      <a:off x="0" y="0"/>
+                      <a:ext cx="5581650" cy="2038350"/>
+                    </a:xfrm>
+                    <a:prstGeom prst="rect">
+                      <a:avLst/>
+                    </a:prstGeom>
+                    <a:noFill/>
+                    <a:ln w="12700">
+                      <a:solidFill>
+                        <a:srgbClr val="FF0000"/>
+                      </a:solidFill>
+                    </a:ln>
+                  </pic:spPr>
+                </pic:pic>
+              </a:graphicData>
+            </a:graphic>
+          </wp:inline>
+        </w:drawing>
+      </w:r>
+    </w:p>
+    <w:p>
+      <w:pPr>
+        <w:spacing w:after="0" w:line="0" w:lineRule="atLeast"/>
+      </w:pPr>
+    </w:p>
+    <w:p>
+      <w:pPr>
+        <w:spacing w:after="0" w:line="0" w:lineRule="atLeast"/>
+      </w:pPr>
+      <w:r>
+        <w:rPr>
+          <w:b/>
+          <w:u w:val="single"/>
+        </w:rPr>
+        <w:t>Bi-Directional</w:t>
+      </w:r>
+      <w:r>
+        <w:t>:</w:t>
+      </w:r>
+    </w:p>
+    <w:p>
+      <w:pPr>
+        <w:spacing w:after="0" w:line="0" w:lineRule="atLeast"/>
+      </w:pPr>
+      <w:r>
+        <w:t>Here is example of</w:t>
+      </w:r>
+      <w:r>
+        <w:t xml:space="preserve"> Bi</w:t>
+      </w:r>
+      <w:r>
+        <w:t>-directional relationship</w:t>
+      </w:r>
+      <w:r>
+        <w:t xml:space="preserve">. </w:t>
+      </w:r>
+      <w:r>
+        <w:t xml:space="preserve">Suppose we have an </w:t>
+      </w:r>
+      <w:r>
+        <w:rPr>
+          <w:b/>
+        </w:rPr>
+        <w:t>instructor</w:t>
+      </w:r>
+      <w:r>
+        <w:t xml:space="preserve"> </w:t>
+      </w:r>
+      <w:r>
+        <w:t xml:space="preserve">table </w:t>
+      </w:r>
+      <w:r>
+        <w:t xml:space="preserve">and </w:t>
+      </w:r>
+      <w:r>
+        <w:t xml:space="preserve">relationship with </w:t>
+      </w:r>
+      <w:proofErr w:type="spellStart"/>
+      <w:r>
+        <w:rPr>
+          <w:b/>
+        </w:rPr>
+        <w:t>instructor_detail</w:t>
+      </w:r>
+      <w:proofErr w:type="spellEnd"/>
+      <w:r>
+        <w:t xml:space="preserve"> table.</w:t>
+      </w:r>
+      <w:r>
+        <w:t xml:space="preserve"> </w:t>
+      </w:r>
+      <w:r>
+        <w:t xml:space="preserve">We start with the instructor object, we load the </w:t>
+      </w:r>
+      <w:r>
+        <w:rPr>
+          <w:b/>
+        </w:rPr>
+        <w:t>instructor</w:t>
+      </w:r>
+      <w:r>
+        <w:t xml:space="preserve">, and then from there we can access the </w:t>
+      </w:r>
+      <w:proofErr w:type="spellStart"/>
+      <w:r>
+        <w:rPr>
+          <w:b/>
+        </w:rPr>
+        <w:t>instructor_detail</w:t>
+      </w:r>
+      <w:proofErr w:type="spellEnd"/>
+      <w:r>
+        <w:t xml:space="preserve">. </w:t>
+      </w:r>
+    </w:p>
+    <w:p>
+      <w:pPr>
+        <w:spacing w:after="0" w:line="0" w:lineRule="atLeast"/>
+      </w:pPr>
+    </w:p>
+    <w:p>
+      <w:pPr>
+        <w:spacing w:after="0" w:line="0" w:lineRule="atLeast"/>
+      </w:pPr>
+      <w:r>
+        <w:t>We</w:t>
+      </w:r>
+      <w:r>
+        <w:t xml:space="preserve"> can also go the other way</w:t>
+      </w:r>
+      <w:r>
+        <w:t>.</w:t>
+      </w:r>
+      <w:r>
+        <w:t xml:space="preserve"> We can load the </w:t>
+      </w:r>
+      <w:proofErr w:type="spellStart"/>
+      <w:r>
+        <w:rPr>
+          <w:b/>
+        </w:rPr>
+        <w:t>instructor_detail</w:t>
+      </w:r>
+      <w:proofErr w:type="spellEnd"/>
+      <w:r>
+        <w:t xml:space="preserve"> and have a reference to the given </w:t>
+      </w:r>
+      <w:r>
+        <w:rPr>
+          <w:b/>
+        </w:rPr>
+        <w:t>instructor</w:t>
+      </w:r>
+      <w:r>
+        <w:t xml:space="preserve">. </w:t>
+      </w:r>
+      <w:r>
+        <w:t xml:space="preserve">So, it’s really a </w:t>
+      </w:r>
+      <w:r>
+        <w:t>two</w:t>
+      </w:r>
+      <w:r>
+        <w:t xml:space="preserve">-way relationship. So that’s </w:t>
+      </w:r>
+      <w:r>
+        <w:t>Bi</w:t>
+      </w:r>
+      <w:r>
+        <w:t>-directional.</w:t>
+      </w:r>
+    </w:p>
+    <w:p>
+      <w:pPr>
+        <w:spacing w:after="0" w:line="0" w:lineRule="atLeast"/>
+      </w:pPr>
+    </w:p>
+    <w:p>
+      <w:pPr>
+        <w:spacing w:after="0" w:line="0" w:lineRule="atLeast"/>
+      </w:pPr>
+      <w:r>
+        <w:t xml:space="preserve"> </w:t>
+      </w:r>
+      <w:r>
+        <w:rPr>
+          <w:noProof/>
+        </w:rPr>
+        <w:drawing>
+          <wp:inline distT="0" distB="0" distL="0" distR="0" wp14:anchorId="4A75C5EA" wp14:editId="66DD6950">
+            <wp:extent cx="5676900" cy="2038350"/>
+            <wp:effectExtent l="19050" t="19050" r="19050" b="19050"/>
+            <wp:docPr id="5" name="Picture 5"/>
+            <wp:cNvGraphicFramePr>
+              <a:graphicFrameLocks xmlns:a="http://schemas.openxmlformats.org/drawingml/2006/main" noChangeAspect="1"/>
+            </wp:cNvGraphicFramePr>
+            <a:graphic xmlns:a="http://schemas.openxmlformats.org/drawingml/2006/main">
+              <a:graphicData uri="http://schemas.openxmlformats.org/drawingml/2006/picture">
+                <pic:pic xmlns:pic="http://schemas.openxmlformats.org/drawingml/2006/picture">
+                  <pic:nvPicPr>
+                    <pic:cNvPr id="0" name="Picture 7"/>
+                    <pic:cNvPicPr>
+                      <a:picLocks noChangeAspect="1" noChangeArrowheads="1"/>
+                    </pic:cNvPicPr>
+                  </pic:nvPicPr>
+                  <pic:blipFill>
+                    <a:blip r:embed="rId10">
+                      <a:extLst>
+                        <a:ext uri="{28A0092B-C50C-407E-A947-70E740481C1C}">
+                          <a14:useLocalDpi xmlns:a14="http://schemas.microsoft.com/office/drawing/2010/main" val="0"/>
+                        </a:ext>
+                      </a:extLst>
+                    </a:blip>
+                    <a:srcRect/>
+                    <a:stretch>
+                      <a:fillRect/>
+                    </a:stretch>
+                  </pic:blipFill>
+                  <pic:spPr bwMode="auto">
+                    <a:xfrm>
+                      <a:off x="0" y="0"/>
+                      <a:ext cx="5676900" cy="2038350"/>
+                    </a:xfrm>
+                    <a:prstGeom prst="rect">
+                      <a:avLst/>
+                    </a:prstGeom>
+                    <a:noFill/>
+                    <a:ln w="12700">
+                      <a:solidFill>
+                        <a:srgbClr val="FF0000"/>
+                      </a:solidFill>
+                    </a:ln>
+                  </pic:spPr>
+                </pic:pic>
+              </a:graphicData>
+            </a:graphic>
+          </wp:inline>
+        </w:drawing>
+      </w:r>
+    </w:p>
+    <w:p>
+      <w:pPr>
+        <w:spacing w:after="0" w:line="0" w:lineRule="atLeast"/>
+      </w:pPr>
+    </w:p>
+    <w:p>
+      <w:pPr>
+        <w:spacing w:after="0" w:line="0" w:lineRule="atLeast"/>
+      </w:pPr>
       <w:bookmarkStart w:id="0" w:name="_GoBack"/>
       <w:bookmarkEnd w:id="0"/>
-    </w:p>
-    <w:p>
-      <w:pPr>
-        <w:spacing w:after="0" w:line="0" w:lineRule="atLeast"/>
-      </w:pPr>
       <w:r>
         <w:t>22.2. Important Database Concepts</w:t>
       </w:r>
@@ -606,7 +1437,7 @@
 </file>
 
 <file path=word/numbering.xml><?xml version="1.0" encoding="utf-8"?>
-<w:numbering xmlns:wpc="http://schemas.microsoft.com/office/word/2010/wordprocessingCanvas" xmlns:cx="http://schemas.microsoft.com/office/drawing/2014/chartex" xmlns:mc="http://schemas.openxmlformats.org/markup-compatibility/2006" xmlns:o="urn:schemas-microsoft-com:office:office" xmlns:r="http://schemas.openxmlformats.org/officeDocument/2006/relationships" xmlns:m="http://schemas.openxmlformats.org/officeDocument/2006/math" xmlns:v="urn:schemas-microsoft-com:vml" xmlns:wp14="http://schemas.microsoft.com/office/word/2010/wordprocessingDrawing" xmlns:wp="http://schemas.openxmlformats.org/drawingml/2006/wordprocessingDrawing" xmlns:w10="urn:schemas-microsoft-com:office:word" xmlns:w="http://schemas.openxmlformats.org/wordprocessingml/2006/main" xmlns:w14="http://schemas.microsoft.com/office/word/2010/wordml" xmlns:w15="http://schemas.microsoft.com/office/word/2012/wordml" xmlns:w16se="http://schemas.microsoft.com/office/word/2015/wordml/symex" xmlns:wpg="http://schemas.microsoft.com/office/word/2010/wordprocessingGroup" xmlns:wpi="http://schemas.microsoft.com/office/word/2010/wordprocessingInk" xmlns:wne="http://schemas.microsoft.com/office/word/2006/wordml" xmlns:wps="http://schemas.microsoft.com/office/word/2010/wordprocessingShape" mc:Ignorable="w14 w15 w16se wp14">
+<w:numbering xmlns:wpc="http://schemas.microsoft.com/office/word/2010/wordprocessingCanvas" xmlns:cx="http://schemas.microsoft.com/office/drawing/2014/chartex" xmlns:cx1="http://schemas.microsoft.com/office/drawing/2015/9/8/chartex" xmlns:cx2="http://schemas.microsoft.com/office/drawing/2015/10/21/chartex" xmlns:cx3="http://schemas.microsoft.com/office/drawing/2016/5/9/chartex" xmlns:cx4="http://schemas.microsoft.com/office/drawing/2016/5/10/chartex" xmlns:cx5="http://schemas.microsoft.com/office/drawing/2016/5/11/chartex" xmlns:cx6="http://schemas.microsoft.com/office/drawing/2016/5/12/chartex" xmlns:cx7="http://schemas.microsoft.com/office/drawing/2016/5/13/chartex" xmlns:cx8="http://schemas.microsoft.com/office/drawing/2016/5/14/chartex" xmlns:mc="http://schemas.openxmlformats.org/markup-compatibility/2006" xmlns:aink="http://schemas.microsoft.com/office/drawing/2016/ink" xmlns:am3d="http://schemas.microsoft.com/office/drawing/2017/model3d" xmlns:o="urn:schemas-microsoft-com:office:office" xmlns:r="http://schemas.openxmlformats.org/officeDocument/2006/relationships" xmlns:m="http://schemas.openxmlformats.org/officeDocument/2006/math" xmlns:v="urn:schemas-microsoft-com:vml" xmlns:wp14="http://schemas.microsoft.com/office/word/2010/wordprocessingDrawing" xmlns:wp="http://schemas.openxmlformats.org/drawingml/2006/wordprocessingDrawing" xmlns:w10="urn:schemas-microsoft-com:office:word" xmlns:w="http://schemas.openxmlformats.org/wordprocessingml/2006/main" xmlns:w14="http://schemas.microsoft.com/office/word/2010/wordml" xmlns:w15="http://schemas.microsoft.com/office/word/2012/wordml" xmlns:w16cid="http://schemas.microsoft.com/office/word/2016/wordml/cid" xmlns:w16se="http://schemas.microsoft.com/office/word/2015/wordml/symex" xmlns:wpg="http://schemas.microsoft.com/office/word/2010/wordprocessingGroup" xmlns:wpi="http://schemas.microsoft.com/office/word/2010/wordprocessingInk" xmlns:wne="http://schemas.microsoft.com/office/word/2006/wordml" xmlns:wps="http://schemas.microsoft.com/office/word/2010/wordprocessingShape" mc:Ignorable="w14 w15 w16se w16cid wp14">
   <w:abstractNum w:abstractNumId="0" w15:restartNumberingAfterBreak="0">
     <w:nsid w:val="094C6AB1"/>
     <w:multiLevelType w:val="hybridMultilevel"/>
@@ -694,6 +1525,119 @@
     </w:lvl>
   </w:abstractNum>
   <w:abstractNum w:abstractNumId="1" w15:restartNumberingAfterBreak="0">
+    <w:nsid w:val="17821B01"/>
+    <w:multiLevelType w:val="hybridMultilevel"/>
+    <w:tmpl w:val="78D2B3D0"/>
+    <w:lvl w:ilvl="0" w:tplc="04090001">
+      <w:start w:val="1"/>
+      <w:numFmt w:val="bullet"/>
+      <w:lvlText w:val=""/>
+      <w:lvlJc w:val="left"/>
+      <w:pPr>
+        <w:ind w:left="720" w:hanging="360"/>
+      </w:pPr>
+      <w:rPr>
+        <w:rFonts w:ascii="Symbol" w:hAnsi="Symbol" w:hint="default"/>
+      </w:rPr>
+    </w:lvl>
+    <w:lvl w:ilvl="1" w:tplc="04090003" w:tentative="1">
+      <w:start w:val="1"/>
+      <w:numFmt w:val="bullet"/>
+      <w:lvlText w:val="o"/>
+      <w:lvlJc w:val="left"/>
+      <w:pPr>
+        <w:ind w:left="1440" w:hanging="360"/>
+      </w:pPr>
+      <w:rPr>
+        <w:rFonts w:ascii="Courier New" w:hAnsi="Courier New" w:cs="Courier New" w:hint="default"/>
+      </w:rPr>
+    </w:lvl>
+    <w:lvl w:ilvl="2" w:tplc="04090005" w:tentative="1">
+      <w:start w:val="1"/>
+      <w:numFmt w:val="bullet"/>
+      <w:lvlText w:val=""/>
+      <w:lvlJc w:val="left"/>
+      <w:pPr>
+        <w:ind w:left="2160" w:hanging="360"/>
+      </w:pPr>
+      <w:rPr>
+        <w:rFonts w:ascii="Wingdings" w:hAnsi="Wingdings" w:hint="default"/>
+      </w:rPr>
+    </w:lvl>
+    <w:lvl w:ilvl="3" w:tplc="04090001" w:tentative="1">
+      <w:start w:val="1"/>
+      <w:numFmt w:val="bullet"/>
+      <w:lvlText w:val=""/>
+      <w:lvlJc w:val="left"/>
+      <w:pPr>
+        <w:ind w:left="2880" w:hanging="360"/>
+      </w:pPr>
+      <w:rPr>
+        <w:rFonts w:ascii="Symbol" w:hAnsi="Symbol" w:hint="default"/>
+      </w:rPr>
+    </w:lvl>
+    <w:lvl w:ilvl="4" w:tplc="04090003" w:tentative="1">
+      <w:start w:val="1"/>
+      <w:numFmt w:val="bullet"/>
+      <w:lvlText w:val="o"/>
+      <w:lvlJc w:val="left"/>
+      <w:pPr>
+        <w:ind w:left="3600" w:hanging="360"/>
+      </w:pPr>
+      <w:rPr>
+        <w:rFonts w:ascii="Courier New" w:hAnsi="Courier New" w:cs="Courier New" w:hint="default"/>
+      </w:rPr>
+    </w:lvl>
+    <w:lvl w:ilvl="5" w:tplc="04090005" w:tentative="1">
+      <w:start w:val="1"/>
+      <w:numFmt w:val="bullet"/>
+      <w:lvlText w:val=""/>
+      <w:lvlJc w:val="left"/>
+      <w:pPr>
+        <w:ind w:left="4320" w:hanging="360"/>
+      </w:pPr>
+      <w:rPr>
+        <w:rFonts w:ascii="Wingdings" w:hAnsi="Wingdings" w:hint="default"/>
+      </w:rPr>
+    </w:lvl>
+    <w:lvl w:ilvl="6" w:tplc="04090001" w:tentative="1">
+      <w:start w:val="1"/>
+      <w:numFmt w:val="bullet"/>
+      <w:lvlText w:val=""/>
+      <w:lvlJc w:val="left"/>
+      <w:pPr>
+        <w:ind w:left="5040" w:hanging="360"/>
+      </w:pPr>
+      <w:rPr>
+        <w:rFonts w:ascii="Symbol" w:hAnsi="Symbol" w:hint="default"/>
+      </w:rPr>
+    </w:lvl>
+    <w:lvl w:ilvl="7" w:tplc="04090003" w:tentative="1">
+      <w:start w:val="1"/>
+      <w:numFmt w:val="bullet"/>
+      <w:lvlText w:val="o"/>
+      <w:lvlJc w:val="left"/>
+      <w:pPr>
+        <w:ind w:left="5760" w:hanging="360"/>
+      </w:pPr>
+      <w:rPr>
+        <w:rFonts w:ascii="Courier New" w:hAnsi="Courier New" w:cs="Courier New" w:hint="default"/>
+      </w:rPr>
+    </w:lvl>
+    <w:lvl w:ilvl="8" w:tplc="04090005" w:tentative="1">
+      <w:start w:val="1"/>
+      <w:numFmt w:val="bullet"/>
+      <w:lvlText w:val=""/>
+      <w:lvlJc w:val="left"/>
+      <w:pPr>
+        <w:ind w:left="6480" w:hanging="360"/>
+      </w:pPr>
+      <w:rPr>
+        <w:rFonts w:ascii="Wingdings" w:hAnsi="Wingdings" w:hint="default"/>
+      </w:rPr>
+    </w:lvl>
+  </w:abstractNum>
+  <w:abstractNum w:abstractNumId="2" w15:restartNumberingAfterBreak="0">
     <w:nsid w:val="78BE6DA7"/>
     <w:multiLevelType w:val="hybridMultilevel"/>
     <w:tmpl w:val="02C487DA"/>
@@ -807,16 +1751,19 @@
     </w:lvl>
   </w:abstractNum>
   <w:num w:numId="1">
-    <w:abstractNumId w:val="1"/>
+    <w:abstractNumId w:val="2"/>
   </w:num>
   <w:num w:numId="2">
     <w:abstractNumId w:val="0"/>
+  </w:num>
+  <w:num w:numId="3">
+    <w:abstractNumId w:val="1"/>
   </w:num>
 </w:numbering>
 </file>
 
 <file path=word/styles.xml><?xml version="1.0" encoding="utf-8"?>
-<w:styles xmlns:mc="http://schemas.openxmlformats.org/markup-compatibility/2006" xmlns:r="http://schemas.openxmlformats.org/officeDocument/2006/relationships" xmlns:w="http://schemas.openxmlformats.org/wordprocessingml/2006/main" xmlns:w14="http://schemas.microsoft.com/office/word/2010/wordml" xmlns:w15="http://schemas.microsoft.com/office/word/2012/wordml" xmlns:w16se="http://schemas.microsoft.com/office/word/2015/wordml/symex" mc:Ignorable="w14 w15 w16se">
+<w:styles xmlns:mc="http://schemas.openxmlformats.org/markup-compatibility/2006" xmlns:r="http://schemas.openxmlformats.org/officeDocument/2006/relationships" xmlns:w="http://schemas.openxmlformats.org/wordprocessingml/2006/main" xmlns:w14="http://schemas.microsoft.com/office/word/2010/wordml" xmlns:w15="http://schemas.microsoft.com/office/word/2012/wordml" xmlns:w16cid="http://schemas.microsoft.com/office/word/2016/wordml/cid" xmlns:w16se="http://schemas.microsoft.com/office/word/2015/wordml/symex" mc:Ignorable="w14 w15 w16se w16cid">
   <w:docDefaults>
     <w:rPrDefault>
       <w:rPr>
@@ -832,7 +1779,7 @@
       </w:pPr>
     </w:pPrDefault>
   </w:docDefaults>
-  <w:latentStyles w:defLockedState="0" w:defUIPriority="99" w:defSemiHidden="0" w:defUnhideWhenUsed="0" w:defQFormat="0" w:count="371">
+  <w:latentStyles w:defLockedState="0" w:defUIPriority="99" w:defSemiHidden="0" w:defUnhideWhenUsed="0" w:defQFormat="0" w:count="376">
     <w:lsdException w:name="Normal" w:uiPriority="0" w:qFormat="1"/>
     <w:lsdException w:name="heading 1" w:uiPriority="9" w:qFormat="1"/>
     <w:lsdException w:name="heading 2" w:semiHidden="1" w:uiPriority="9" w:unhideWhenUsed="1" w:qFormat="1"/>
@@ -938,7 +1885,6 @@
     <w:lsdException w:name="HTML Sample" w:semiHidden="1" w:unhideWhenUsed="1"/>
     <w:lsdException w:name="HTML Typewriter" w:semiHidden="1" w:unhideWhenUsed="1"/>
     <w:lsdException w:name="HTML Variable" w:semiHidden="1" w:unhideWhenUsed="1"/>
-    <w:lsdException w:name="Normal Table" w:semiHidden="1" w:unhideWhenUsed="1"/>
     <w:lsdException w:name="annotation subject" w:semiHidden="1" w:unhideWhenUsed="1"/>
     <w:lsdException w:name="No List" w:semiHidden="1" w:unhideWhenUsed="1"/>
     <w:lsdException w:name="Outline List 1" w:semiHidden="1" w:unhideWhenUsed="1"/>
@@ -981,11 +1927,8 @@
     <w:lsdException w:name="Table Contemporary" w:semiHidden="1" w:unhideWhenUsed="1"/>
     <w:lsdException w:name="Table Elegant" w:semiHidden="1" w:unhideWhenUsed="1"/>
     <w:lsdException w:name="Table Professional" w:semiHidden="1" w:unhideWhenUsed="1"/>
-    <w:lsdException w:name="Table Subtle 1" w:semiHidden="1" w:unhideWhenUsed="1"/>
     <w:lsdException w:name="Table Subtle 2" w:semiHidden="1" w:unhideWhenUsed="1"/>
     <w:lsdException w:name="Table Web 1" w:semiHidden="1" w:unhideWhenUsed="1"/>
-    <w:lsdException w:name="Table Web 2" w:semiHidden="1" w:unhideWhenUsed="1"/>
-    <w:lsdException w:name="Table Web 3" w:semiHidden="1" w:unhideWhenUsed="1"/>
     <w:lsdException w:name="Balloon Text" w:semiHidden="1" w:unhideWhenUsed="1"/>
     <w:lsdException w:name="Table Grid" w:uiPriority="39"/>
     <w:lsdException w:name="Table Theme" w:semiHidden="1" w:unhideWhenUsed="1"/>
@@ -1204,6 +2147,11 @@
     <w:lsdException w:name="List Table 5 Dark Accent 6" w:uiPriority="50"/>
     <w:lsdException w:name="List Table 6 Colorful Accent 6" w:uiPriority="51"/>
     <w:lsdException w:name="List Table 7 Colorful Accent 6" w:uiPriority="52"/>
+    <w:lsdException w:name="Mention" w:semiHidden="1" w:unhideWhenUsed="1"/>
+    <w:lsdException w:name="Smart Hyperlink" w:semiHidden="1" w:unhideWhenUsed="1"/>
+    <w:lsdException w:name="Hashtag" w:semiHidden="1" w:unhideWhenUsed="1"/>
+    <w:lsdException w:name="Unresolved Mention" w:semiHidden="1" w:unhideWhenUsed="1"/>
+    <w:lsdException w:name="Smart Link" w:semiHidden="1" w:unhideWhenUsed="1"/>
   </w:latentStyles>
   <w:style w:type="paragraph" w:default="1" w:styleId="Normal">
     <w:name w:val="Normal"/>
@@ -1246,6 +2194,67 @@
       <w:ind w:left="720"/>
       <w:contextualSpacing/>
     </w:pPr>
+  </w:style>
+  <w:style w:type="paragraph" w:styleId="BalloonText">
+    <w:name w:val="Balloon Text"/>
+    <w:basedOn w:val="Normal"/>
+    <w:link w:val="BalloonTextChar"/>
+    <w:uiPriority w:val="99"/>
+    <w:semiHidden/>
+    <w:unhideWhenUsed/>
+    <w:rsid w:val="00545B9B"/>
+    <w:pPr>
+      <w:spacing w:after="0" w:line="240" w:lineRule="auto"/>
+    </w:pPr>
+    <w:rPr>
+      <w:rFonts w:ascii="Segoe UI" w:hAnsi="Segoe UI" w:cs="Segoe UI"/>
+      <w:sz w:val="18"/>
+      <w:szCs w:val="18"/>
+    </w:rPr>
+  </w:style>
+  <w:style w:type="character" w:customStyle="1" w:styleId="BalloonTextChar">
+    <w:name w:val="Balloon Text Char"/>
+    <w:basedOn w:val="DefaultParagraphFont"/>
+    <w:link w:val="BalloonText"/>
+    <w:uiPriority w:val="99"/>
+    <w:semiHidden/>
+    <w:rsid w:val="00545B9B"/>
+    <w:rPr>
+      <w:rFonts w:ascii="Segoe UI" w:hAnsi="Segoe UI" w:cs="Segoe UI"/>
+      <w:sz w:val="18"/>
+      <w:szCs w:val="18"/>
+    </w:rPr>
+  </w:style>
+  <w:style w:type="table" w:styleId="TableGrid">
+    <w:name w:val="Table Grid"/>
+    <w:basedOn w:val="TableNormal"/>
+    <w:uiPriority w:val="39"/>
+    <w:rsid w:val="00102F61"/>
+    <w:pPr>
+      <w:spacing w:after="0" w:line="240" w:lineRule="auto"/>
+    </w:pPr>
+    <w:tblPr>
+      <w:tblBorders>
+        <w:top w:val="single" w:sz="4" w:space="0" w:color="auto"/>
+        <w:left w:val="single" w:sz="4" w:space="0" w:color="auto"/>
+        <w:bottom w:val="single" w:sz="4" w:space="0" w:color="auto"/>
+        <w:right w:val="single" w:sz="4" w:space="0" w:color="auto"/>
+        <w:insideH w:val="single" w:sz="4" w:space="0" w:color="auto"/>
+        <w:insideV w:val="single" w:sz="4" w:space="0" w:color="auto"/>
+      </w:tblBorders>
+    </w:tblPr>
+  </w:style>
+  <w:style w:type="character" w:styleId="Hyperlink">
+    <w:name w:val="Hyperlink"/>
+    <w:basedOn w:val="DefaultParagraphFont"/>
+    <w:uiPriority w:val="99"/>
+    <w:semiHidden/>
+    <w:unhideWhenUsed/>
+    <w:rsid w:val="00A14924"/>
+    <w:rPr>
+      <w:color w:val="0000FF"/>
+      <w:u w:val="single"/>
+    </w:rPr>
   </w:style>
 </w:styles>
 </file>

</xml_diff>